<commit_message>
Update margins in Foundations Lesson 17, Foundations Template
</commit_message>
<xml_diff>
--- a/Materials/MAT061-17-Lesson17.docx
+++ b/Materials/MAT061-17-Lesson17.docx
@@ -55,7 +55,7 @@
         <w:sectPr>
           <w:footerReference w:type="default" r:id="rId7"/>
           <w:pgSz w:w="12240" w:h="15840"/>
-          <w:pgMar w:top="720" w:right="720" w:bottom="720" w:left="720" w:header="288" w:footer="288" w:gutter="0"/>
+          <w:pgMar w:top="720" w:right="720" w:bottom="720" w:left="1440" w:header="288" w:footer="288" w:gutter="0"/>
           <w:cols w:space="720"/>
           <w:docGrid w:linePitch="360"/>
         </w:sectPr>
@@ -153,7 +153,7 @@
         <w:sectPr>
           <w:type w:val="continuous"/>
           <w:pgSz w:w="12240" w:h="15840"/>
-          <w:pgMar w:top="720" w:right="720" w:bottom="720" w:left="720" w:header="288" w:footer="288" w:gutter="0"/>
+          <w:pgMar w:top="720" w:right="720" w:bottom="720" w:left="1440" w:header="288" w:footer="288" w:gutter="0"/>
           <w:cols w:num="2" w:space="720"/>
           <w:docGrid w:linePitch="360"/>
         </w:sectPr>
@@ -676,7 +676,7 @@
         <w:sectPr>
           <w:type w:val="continuous"/>
           <w:pgSz w:w="12240" w:h="15840"/>
-          <w:pgMar w:top="720" w:right="720" w:bottom="720" w:left="720" w:header="288" w:footer="288" w:gutter="0"/>
+          <w:pgMar w:top="720" w:right="720" w:bottom="720" w:left="1440" w:header="288" w:footer="288" w:gutter="0"/>
           <w:cols w:space="720"/>
           <w:docGrid w:linePitch="360"/>
         </w:sectPr>
@@ -835,9 +835,9 @@
         <w:sectPr>
           <w:type w:val="continuous"/>
           <w:pgSz w:w="12240" w:h="15840"/>
-          <w:pgMar w:top="720" w:right="720" w:bottom="720" w:left="720" w:header="288" w:footer="288" w:gutter="0"/>
+          <w:pgMar w:top="720" w:right="720" w:bottom="720" w:left="1440" w:header="288" w:footer="288" w:gutter="0"/>
           <w:cols w:num="2" w:space="0" w:equalWidth="0">
-            <w:col w:w="4320" w:space="0"/>
+            <w:col w:w="3600" w:space="0"/>
             <w:col w:w="6480"/>
           </w:cols>
           <w:docGrid w:linePitch="360"/>
@@ -867,7 +867,7 @@
         <w:sectPr>
           <w:type w:val="continuous"/>
           <w:pgSz w:w="12240" w:h="15840"/>
-          <w:pgMar w:top="720" w:right="720" w:bottom="720" w:left="720" w:header="288" w:footer="288" w:gutter="0"/>
+          <w:pgMar w:top="720" w:right="720" w:bottom="720" w:left="1440" w:header="288" w:footer="288" w:gutter="0"/>
           <w:cols w:space="720"/>
           <w:docGrid w:linePitch="360"/>
         </w:sectPr>
@@ -968,9 +968,9 @@
         <w:sectPr>
           <w:type w:val="continuous"/>
           <w:pgSz w:w="12240" w:h="15840"/>
-          <w:pgMar w:top="720" w:right="720" w:bottom="720" w:left="720" w:header="288" w:footer="288" w:gutter="0"/>
+          <w:pgMar w:top="720" w:right="720" w:bottom="720" w:left="1440" w:header="288" w:footer="288" w:gutter="0"/>
           <w:cols w:num="2" w:space="0" w:equalWidth="0">
-            <w:col w:w="4320" w:space="0"/>
+            <w:col w:w="3600" w:space="0"/>
             <w:col w:w="6480"/>
           </w:cols>
           <w:docGrid w:linePitch="360"/>
@@ -1381,7 +1381,7 @@
         <w:sectPr>
           <w:type w:val="continuous"/>
           <w:pgSz w:w="12240" w:h="15840"/>
-          <w:pgMar w:top="720" w:right="720" w:bottom="720" w:left="720" w:header="288" w:footer="288" w:gutter="0"/>
+          <w:pgMar w:top="720" w:right="720" w:bottom="720" w:left="1440" w:header="288" w:footer="288" w:gutter="0"/>
           <w:cols w:space="720"/>
           <w:docGrid w:linePitch="360"/>
         </w:sectPr>
@@ -1410,9 +1410,9 @@
         <w:sectPr>
           <w:type w:val="continuous"/>
           <w:pgSz w:w="12240" w:h="15840"/>
-          <w:pgMar w:top="720" w:right="720" w:bottom="720" w:left="720" w:header="288" w:footer="288" w:gutter="0"/>
+          <w:pgMar w:top="720" w:right="720" w:bottom="720" w:left="1440" w:header="288" w:footer="288" w:gutter="0"/>
           <w:cols w:num="2" w:space="0" w:equalWidth="0">
-            <w:col w:w="4320" w:space="0"/>
+            <w:col w:w="3600" w:space="0"/>
             <w:col w:w="6480"/>
           </w:cols>
           <w:docGrid w:linePitch="360"/>
@@ -1512,7 +1512,7 @@
         <w:sectPr>
           <w:type w:val="continuous"/>
           <w:pgSz w:w="12240" w:h="15840"/>
-          <w:pgMar w:top="720" w:right="720" w:bottom="720" w:left="720" w:header="288" w:footer="288" w:gutter="0"/>
+          <w:pgMar w:top="720" w:right="720" w:bottom="720" w:left="1440" w:header="288" w:footer="288" w:gutter="0"/>
           <w:cols w:space="720"/>
           <w:docGrid w:linePitch="360"/>
         </w:sectPr>
@@ -1608,9 +1608,9 @@
         <w:sectPr>
           <w:type w:val="continuous"/>
           <w:pgSz w:w="12240" w:h="15840"/>
-          <w:pgMar w:top="720" w:right="720" w:bottom="720" w:left="720" w:header="288" w:footer="288" w:gutter="0"/>
+          <w:pgMar w:top="720" w:right="720" w:bottom="720" w:left="1440" w:header="288" w:footer="288" w:gutter="0"/>
           <w:cols w:num="2" w:space="0" w:equalWidth="0">
-            <w:col w:w="4320" w:space="0"/>
+            <w:col w:w="3600" w:space="0"/>
             <w:col w:w="6480"/>
           </w:cols>
           <w:docGrid w:linePitch="360"/>
@@ -1656,7 +1656,7 @@
         <w:sectPr>
           <w:type w:val="continuous"/>
           <w:pgSz w:w="12240" w:h="15840"/>
-          <w:pgMar w:top="720" w:right="720" w:bottom="720" w:left="720" w:header="288" w:footer="288" w:gutter="0"/>
+          <w:pgMar w:top="720" w:right="720" w:bottom="720" w:left="1440" w:header="288" w:footer="288" w:gutter="0"/>
           <w:cols w:space="720"/>
           <w:docGrid w:linePitch="360"/>
         </w:sectPr>
@@ -1732,7 +1732,7 @@
         <w:sectPr>
           <w:type w:val="continuous"/>
           <w:pgSz w:w="12240" w:h="15840"/>
-          <w:pgMar w:top="720" w:right="720" w:bottom="720" w:left="720" w:header="288" w:footer="288" w:gutter="0"/>
+          <w:pgMar w:top="720" w:right="720" w:bottom="720" w:left="1440" w:header="288" w:footer="288" w:gutter="0"/>
           <w:cols w:num="2" w:space="0"/>
           <w:docGrid w:linePitch="360"/>
         </w:sectPr>
@@ -1762,7 +1762,7 @@
         <w:sectPr>
           <w:type w:val="continuous"/>
           <w:pgSz w:w="12240" w:h="15840"/>
-          <w:pgMar w:top="720" w:right="720" w:bottom="720" w:left="720" w:header="288" w:footer="288" w:gutter="0"/>
+          <w:pgMar w:top="720" w:right="720" w:bottom="720" w:left="1440" w:header="288" w:footer="288" w:gutter="0"/>
           <w:cols w:space="720"/>
           <w:docGrid w:linePitch="360"/>
         </w:sectPr>
@@ -1838,7 +1838,7 @@
         <w:sectPr>
           <w:type w:val="continuous"/>
           <w:pgSz w:w="12240" w:h="15840"/>
-          <w:pgMar w:top="720" w:right="720" w:bottom="720" w:left="720" w:header="288" w:footer="288" w:gutter="0"/>
+          <w:pgMar w:top="720" w:right="720" w:bottom="720" w:left="1440" w:header="288" w:footer="288" w:gutter="0"/>
           <w:cols w:num="2" w:space="0"/>
           <w:docGrid w:linePitch="360"/>
         </w:sectPr>
@@ -2487,7 +2487,7 @@
         <w:sectPr>
           <w:type w:val="continuous"/>
           <w:pgSz w:w="12240" w:h="15840"/>
-          <w:pgMar w:top="720" w:right="720" w:bottom="720" w:left="720" w:header="288" w:footer="288" w:gutter="0"/>
+          <w:pgMar w:top="720" w:right="720" w:bottom="720" w:left="1440" w:header="288" w:footer="288" w:gutter="0"/>
           <w:cols w:space="720"/>
           <w:docGrid w:linePitch="360"/>
         </w:sectPr>
@@ -2618,9 +2618,9 @@
         <w:sectPr>
           <w:type w:val="continuous"/>
           <w:pgSz w:w="12240" w:h="15840"/>
-          <w:pgMar w:top="720" w:right="720" w:bottom="720" w:left="720" w:header="288" w:footer="288" w:gutter="0"/>
+          <w:pgMar w:top="720" w:right="720" w:bottom="720" w:left="1440" w:header="288" w:footer="288" w:gutter="0"/>
           <w:cols w:num="2" w:space="0" w:equalWidth="0">
-            <w:col w:w="4320" w:space="0"/>
+            <w:col w:w="3600" w:space="0"/>
             <w:col w:w="6480"/>
           </w:cols>
           <w:docGrid w:linePitch="360"/>
@@ -2753,9 +2753,9 @@
         <w:sectPr>
           <w:type w:val="continuous"/>
           <w:pgSz w:w="12240" w:h="15840"/>
-          <w:pgMar w:top="720" w:right="720" w:bottom="720" w:left="720" w:header="288" w:footer="288" w:gutter="0"/>
+          <w:pgMar w:top="720" w:right="720" w:bottom="720" w:left="1440" w:header="288" w:footer="288" w:gutter="0"/>
           <w:cols w:num="2" w:space="0" w:equalWidth="0">
-            <w:col w:w="4320" w:space="0"/>
+            <w:col w:w="3600" w:space="0"/>
             <w:col w:w="6480"/>
           </w:cols>
           <w:docGrid w:linePitch="360"/>
@@ -2856,9 +2856,9 @@
         <w:sectPr>
           <w:type w:val="continuous"/>
           <w:pgSz w:w="12240" w:h="15840"/>
-          <w:pgMar w:top="720" w:right="720" w:bottom="720" w:left="720" w:header="288" w:footer="288" w:gutter="0"/>
+          <w:pgMar w:top="720" w:right="720" w:bottom="720" w:left="1440" w:header="288" w:footer="288" w:gutter="0"/>
           <w:cols w:num="2" w:space="0" w:equalWidth="0">
-            <w:col w:w="4320" w:space="0"/>
+            <w:col w:w="3600" w:space="0"/>
             <w:col w:w="6480"/>
           </w:cols>
           <w:docGrid w:linePitch="360"/>
@@ -2889,7 +2889,7 @@
         <w:sectPr>
           <w:type w:val="continuous"/>
           <w:pgSz w:w="12240" w:h="15840"/>
-          <w:pgMar w:top="720" w:right="720" w:bottom="720" w:left="720" w:header="288" w:footer="288" w:gutter="0"/>
+          <w:pgMar w:top="720" w:right="720" w:bottom="720" w:left="1440" w:header="288" w:footer="288" w:gutter="0"/>
           <w:cols w:space="720"/>
           <w:docGrid w:linePitch="360"/>
         </w:sectPr>
@@ -3020,9 +3020,9 @@
         <w:sectPr>
           <w:type w:val="continuous"/>
           <w:pgSz w:w="12240" w:h="15840"/>
-          <w:pgMar w:top="720" w:right="720" w:bottom="720" w:left="720" w:header="288" w:footer="288" w:gutter="0"/>
+          <w:pgMar w:top="720" w:right="720" w:bottom="720" w:left="1440" w:header="288" w:footer="288" w:gutter="0"/>
           <w:cols w:num="2" w:space="0" w:equalWidth="0">
-            <w:col w:w="4320" w:space="0"/>
+            <w:col w:w="3600" w:space="0"/>
             <w:col w:w="6480"/>
           </w:cols>
           <w:docGrid w:linePitch="360"/>
@@ -3054,9 +3054,9 @@
         <w:sectPr>
           <w:type w:val="continuous"/>
           <w:pgSz w:w="12240" w:h="15840"/>
-          <w:pgMar w:top="720" w:right="720" w:bottom="720" w:left="720" w:header="288" w:footer="288" w:gutter="0"/>
+          <w:pgMar w:top="720" w:right="720" w:bottom="720" w:left="1440" w:header="288" w:footer="288" w:gutter="0"/>
           <w:cols w:num="2" w:space="0" w:equalWidth="0">
-            <w:col w:w="4320" w:space="0"/>
+            <w:col w:w="3600" w:space="0"/>
             <w:col w:w="6480"/>
           </w:cols>
           <w:docGrid w:linePitch="360"/>
@@ -3135,7 +3135,7 @@
     <w:sectPr>
       <w:type w:val="continuous"/>
       <w:pgSz w:w="12240" w:h="15840"/>
-      <w:pgMar w:top="720" w:right="720" w:bottom="720" w:left="720" w:header="288" w:footer="288" w:gutter="0"/>
+      <w:pgMar w:top="720" w:right="720" w:bottom="720" w:left="1440" w:header="288" w:footer="288" w:gutter="0"/>
       <w:cols w:space="720"/>
       <w:docGrid w:linePitch="360"/>
     </w:sectPr>

</xml_diff>

<commit_message>
Add Rectangular Coordinates to Foundations Lesson 17
</commit_message>
<xml_diff>
--- a/Materials/MAT061-17-Lesson17.docx
+++ b/Materials/MAT061-17-Lesson17.docx
@@ -3126,12 +3126,959 @@
     </w:p>
     <w:p>
       <w:pPr>
-        <w:spacing w:after="720"/>
         <w:rPr>
           <w:rFonts w:eastAsiaTheme="minorEastAsia"/>
         </w:rPr>
       </w:pPr>
-    </w:p>
+      <w:r>
+        <w:rPr>
+          <w:rFonts w:eastAsiaTheme="minorEastAsia"/>
+        </w:rPr>
+        <w:br w:type="page"/>
+      </w:r>
+    </w:p>
+    <w:p>
+      <w:pPr>
+        <w:pStyle w:val="Heading1"/>
+        <w:rPr>
+          <w:rFonts w:eastAsiaTheme="minorEastAsia"/>
+        </w:rPr>
+      </w:pPr>
+      <w:r>
+        <w:rPr>
+          <w:rFonts w:eastAsiaTheme="minorEastAsia"/>
+        </w:rPr>
+        <w:lastRenderedPageBreak/>
+        <w:t>The Rectangular Coordinate System</w:t>
+      </w:r>
+    </w:p>
+    <w:p>
+      <w:pPr>
+        <w:pStyle w:val="Heading2"/>
+      </w:pPr>
+      <w:r>
+        <w:t>Definitions</w:t>
+      </w:r>
+    </w:p>
+    <w:p>
+      <w:pPr>
+        <w:sectPr>
+          <w:type w:val="continuous"/>
+          <w:pgSz w:w="12240" w:h="15840"/>
+          <w:pgMar w:top="720" w:right="720" w:bottom="720" w:left="1440" w:header="288" w:footer="288" w:gutter="0"/>
+          <w:cols w:space="720"/>
+          <w:docGrid w:linePitch="360"/>
+        </w:sectPr>
+      </w:pPr>
+    </w:p>
+    <w:p>
+      <w:pPr>
+        <w:pStyle w:val="ListParagraph"/>
+        <w:numPr>
+          <w:ilvl w:val="0"/>
+          <w:numId w:val="22"/>
+        </w:numPr>
+        <w:ind w:left="360"/>
+      </w:pPr>
+      <w:r>
+        <w:t xml:space="preserve">The </w:t>
+      </w:r>
+      <w:r>
+        <w:rPr>
+          <w:b/>
+          <w:bCs/>
+        </w:rPr>
+        <w:t>rectangular coordinate system</w:t>
+      </w:r>
+      <w:r>
+        <w:t xml:space="preserve"> is shown on the right.</w:t>
+      </w:r>
+    </w:p>
+    <w:p>
+      <w:pPr>
+        <w:pStyle w:val="ListParagraph"/>
+        <w:numPr>
+          <w:ilvl w:val="0"/>
+          <w:numId w:val="22"/>
+        </w:numPr>
+        <w:ind w:left="360"/>
+      </w:pPr>
+      <w:r>
+        <w:t>The horizontal number line is called the</w:t>
+      </w:r>
+      <w:r>
+        <w:t xml:space="preserve"> </w:t>
+      </w:r>
+      <m:oMath>
+        <m:r>
+          <m:rPr>
+            <m:sty m:val="bi"/>
+          </m:rPr>
+          <w:rPr>
+            <w:rFonts w:ascii="Cambria Math" w:hAnsi="Cambria Math"/>
+          </w:rPr>
+          <m:t>x</m:t>
+        </m:r>
+      </m:oMath>
+      <w:r>
+        <w:rPr>
+          <w:b/>
+          <w:bCs/>
+        </w:rPr>
+        <w:t>-axis</w:t>
+      </w:r>
+      <w:r>
+        <w:t>.</w:t>
+      </w:r>
+    </w:p>
+    <w:p>
+      <w:pPr>
+        <w:pStyle w:val="ListParagraph"/>
+        <w:numPr>
+          <w:ilvl w:val="0"/>
+          <w:numId w:val="22"/>
+        </w:numPr>
+        <w:ind w:left="360"/>
+      </w:pPr>
+      <w:r>
+        <w:t>The vertical number line is called the</w:t>
+      </w:r>
+      <w:r>
+        <w:t xml:space="preserve"> </w:t>
+      </w:r>
+      <m:oMath>
+        <m:r>
+          <m:rPr>
+            <m:sty m:val="bi"/>
+          </m:rPr>
+          <w:rPr>
+            <w:rFonts w:ascii="Cambria Math" w:hAnsi="Cambria Math"/>
+          </w:rPr>
+          <m:t>y</m:t>
+        </m:r>
+      </m:oMath>
+      <w:r>
+        <w:rPr>
+          <w:b/>
+          <w:bCs/>
+        </w:rPr>
+        <w:t>-axis</w:t>
+      </w:r>
+      <w:r>
+        <w:rPr>
+          <w:i/>
+          <w:iCs/>
+        </w:rPr>
+        <w:t>.</w:t>
+      </w:r>
+    </w:p>
+    <w:p>
+      <w:pPr>
+        <w:pStyle w:val="ListParagraph"/>
+        <w:numPr>
+          <w:ilvl w:val="0"/>
+          <w:numId w:val="22"/>
+        </w:numPr>
+        <w:ind w:left="360"/>
+      </w:pPr>
+      <w:r>
+        <w:t>These axes divide a plane into four regions, called</w:t>
+      </w:r>
+      <w:r>
+        <w:t xml:space="preserve"> </w:t>
+      </w:r>
+      <w:r>
+        <w:rPr>
+          <w:b/>
+          <w:bCs/>
+        </w:rPr>
+        <w:t>quadrants</w:t>
+      </w:r>
+      <w:r>
+        <w:t>.</w:t>
+      </w:r>
+    </w:p>
+    <w:p>
+      <w:pPr>
+        <w:pStyle w:val="ListParagraph"/>
+        <w:numPr>
+          <w:ilvl w:val="0"/>
+          <w:numId w:val="22"/>
+        </w:numPr>
+        <w:ind w:left="360"/>
+      </w:pPr>
+      <w:r>
+        <w:t>An </w:t>
+      </w:r>
+      <w:r>
+        <w:rPr>
+          <w:b/>
+          <w:bCs/>
+        </w:rPr>
+        <w:t>ordered pair</w:t>
+      </w:r>
+      <w:r>
+        <w:t>,</w:t>
+      </w:r>
+      <w:r>
+        <w:t xml:space="preserve"> </w:t>
+      </w:r>
+      <m:oMath>
+        <m:r>
+          <w:rPr>
+            <w:rFonts w:ascii="Cambria Math" w:hAnsi="Cambria Math"/>
+          </w:rPr>
+          <m:t>(x,y)</m:t>
+        </m:r>
+      </m:oMath>
+      <w:r>
+        <w:t>, gives the coordinates of a point in a rectangular coordinate system.</w:t>
+      </w:r>
+    </w:p>
+    <w:p>
+      <w:pPr>
+        <w:pStyle w:val="ListParagraph"/>
+        <w:numPr>
+          <w:ilvl w:val="0"/>
+          <w:numId w:val="22"/>
+        </w:numPr>
+        <w:ind w:left="360"/>
+      </w:pPr>
+      <w:r>
+        <w:t>The first number is the</w:t>
+      </w:r>
+      <w:r>
+        <w:t xml:space="preserve"> </w:t>
+      </w:r>
+      <m:oMath>
+        <m:r>
+          <w:rPr>
+            <w:rFonts w:ascii="Cambria Math" w:eastAsiaTheme="minorEastAsia" w:hAnsi="Cambria Math"/>
+          </w:rPr>
+          <m:t>x</m:t>
+        </m:r>
+      </m:oMath>
+      <w:r>
+        <w:t>-coordinate.</w:t>
+      </w:r>
+    </w:p>
+    <w:p>
+      <w:pPr>
+        <w:pStyle w:val="ListParagraph"/>
+        <w:numPr>
+          <w:ilvl w:val="0"/>
+          <w:numId w:val="22"/>
+        </w:numPr>
+        <w:ind w:left="360"/>
+      </w:pPr>
+      <w:r>
+        <w:t>The second number is the</w:t>
+      </w:r>
+      <w:r>
+        <w:t xml:space="preserve"> </w:t>
+      </w:r>
+      <m:oMath>
+        <m:r>
+          <w:rPr>
+            <w:rFonts w:ascii="Cambria Math" w:hAnsi="Cambria Math"/>
+          </w:rPr>
+          <m:t>y</m:t>
+        </m:r>
+      </m:oMath>
+      <w:r>
+        <w:t>-coordinate.</w:t>
+      </w:r>
+    </w:p>
+    <w:p>
+      <w:pPr>
+        <w:pStyle w:val="ListParagraph"/>
+        <w:numPr>
+          <w:ilvl w:val="0"/>
+          <w:numId w:val="22"/>
+        </w:numPr>
+        <w:ind w:left="360"/>
+      </w:pPr>
+      <w:r>
+        <w:t>The point</w:t>
+      </w:r>
+      <w:r>
+        <w:t xml:space="preserve"> </w:t>
+      </w:r>
+      <m:oMath>
+        <m:r>
+          <w:rPr>
+            <w:rFonts w:ascii="Cambria Math" w:hAnsi="Cambria Math"/>
+          </w:rPr>
+          <m:t>(0,0)</m:t>
+        </m:r>
+      </m:oMath>
+      <w:r>
+        <w:t xml:space="preserve"> </w:t>
+      </w:r>
+      <w:r>
+        <w:t>is called the </w:t>
+      </w:r>
+      <w:r>
+        <w:rPr>
+          <w:b/>
+          <w:bCs/>
+        </w:rPr>
+        <w:t>origin</w:t>
+      </w:r>
+      <w:r>
+        <w:t>. It is the point where the </w:t>
+      </w:r>
+      <w:r>
+        <w:rPr>
+          <w:i/>
+          <w:iCs/>
+        </w:rPr>
+        <w:t>x</w:t>
+      </w:r>
+      <w:r>
+        <w:t>-axis and </w:t>
+      </w:r>
+      <w:r>
+        <w:rPr>
+          <w:i/>
+          <w:iCs/>
+        </w:rPr>
+        <w:t>y</w:t>
+      </w:r>
+      <w:r>
+        <w:t>-axis intersect.</w:t>
+      </w:r>
+    </w:p>
+    <w:p>
+      <w:r>
+        <w:rPr>
+          <w:noProof/>
+        </w:rPr>
+        <w:drawing>
+          <wp:inline distT="0" distB="0" distL="0" distR="0" wp14:anchorId="3E3DB620" wp14:editId="7ECC778A">
+            <wp:extent cx="3257550" cy="3343275"/>
+            <wp:effectExtent l="0" t="0" r="0" b="9525"/>
+            <wp:docPr id="2" name="Picture 2" descr="The graph shows the x y-coordinate plane. The x- and y-axes each run from negative 7 to 7. The top-right portion of the plane is labeled &quot;I&quot;, the top-left portion of the plane is labeled &quot;II&quot;, the bottom-left portion of the plane is labeled &quot;III&quot; and the bottom-right portion of the plane is labeled &quot;IV&quot;."/>
+            <wp:cNvGraphicFramePr>
+              <a:graphicFrameLocks xmlns:a="http://schemas.openxmlformats.org/drawingml/2006/main" noChangeAspect="1"/>
+            </wp:cNvGraphicFramePr>
+            <a:graphic xmlns:a="http://schemas.openxmlformats.org/drawingml/2006/main">
+              <a:graphicData uri="http://schemas.openxmlformats.org/drawingml/2006/picture">
+                <pic:pic xmlns:pic="http://schemas.openxmlformats.org/drawingml/2006/picture">
+                  <pic:nvPicPr>
+                    <pic:cNvPr id="0" name="Picture 1" descr="The graph shows the x y-coordinate plane. The x- and y-axes each run from negative 7 to 7. The top-right portion of the plane is labeled &quot;I&quot;, the top-left portion of the plane is labeled &quot;II&quot;, the bottom-left portion of the plane is labeled &quot;III&quot; and the bottom-right portion of the plane is labeled &quot;IV&quot;."/>
+                    <pic:cNvPicPr>
+                      <a:picLocks noChangeAspect="1" noChangeArrowheads="1"/>
+                    </pic:cNvPicPr>
+                  </pic:nvPicPr>
+                  <pic:blipFill>
+                    <a:blip r:embed="rId10">
+                      <a:extLst>
+                        <a:ext uri="{28A0092B-C50C-407E-A947-70E740481C1C}">
+                          <a14:useLocalDpi xmlns:a14="http://schemas.microsoft.com/office/drawing/2010/main" val="0"/>
+                        </a:ext>
+                      </a:extLst>
+                    </a:blip>
+                    <a:srcRect/>
+                    <a:stretch>
+                      <a:fillRect/>
+                    </a:stretch>
+                  </pic:blipFill>
+                  <pic:spPr bwMode="auto">
+                    <a:xfrm>
+                      <a:off x="0" y="0"/>
+                      <a:ext cx="3257550" cy="3343275"/>
+                    </a:xfrm>
+                    <a:prstGeom prst="rect">
+                      <a:avLst/>
+                    </a:prstGeom>
+                    <a:noFill/>
+                    <a:ln>
+                      <a:noFill/>
+                    </a:ln>
+                  </pic:spPr>
+                </pic:pic>
+              </a:graphicData>
+            </a:graphic>
+          </wp:inline>
+        </w:drawing>
+      </w:r>
+    </w:p>
+    <w:p>
+      <w:pPr>
+        <w:sectPr>
+          <w:type w:val="continuous"/>
+          <w:pgSz w:w="12240" w:h="15840"/>
+          <w:pgMar w:top="720" w:right="720" w:bottom="720" w:left="1440" w:header="288" w:footer="288" w:gutter="0"/>
+          <w:cols w:num="2" w:space="0" w:equalWidth="0">
+            <w:col w:w="4680" w:space="0"/>
+            <w:col w:w="5400"/>
+          </w:cols>
+          <w:docGrid w:linePitch="360"/>
+        </w:sectPr>
+      </w:pPr>
+    </w:p>
+    <w:p>
+      <w:pPr>
+        <w:pStyle w:val="Heading2"/>
+      </w:pPr>
+      <w:r>
+        <w:t>Examples</w:t>
+      </w:r>
+    </w:p>
+    <w:p>
+      <w:r>
+        <w:t>Plot each point in the rectangular coordinate system and identify the</w:t>
+      </w:r>
+      <w:r>
+        <w:t xml:space="preserve"> </w:t>
+      </w:r>
+      <w:r>
+        <w:t>quadrant</w:t>
+      </w:r>
+      <w:r>
+        <w:t xml:space="preserve"> </w:t>
+      </w:r>
+      <w:r>
+        <w:t>in which the point is located:</w:t>
+      </w:r>
+    </w:p>
+    <w:p>
+      <m:oMathPara>
+        <m:oMath>
+          <m:d>
+            <m:dPr>
+              <m:ctrlPr>
+                <w:rPr>
+                  <w:rFonts w:ascii="Cambria Math" w:hAnsi="Cambria Math"/>
+                  <w:i/>
+                </w:rPr>
+              </m:ctrlPr>
+            </m:dPr>
+            <m:e>
+              <m:r>
+                <w:rPr>
+                  <w:rFonts w:ascii="Cambria Math" w:hAnsi="Cambria Math"/>
+                </w:rPr>
+                <m:t>-5,</m:t>
+              </m:r>
+              <m:r>
+                <w:rPr>
+                  <w:rFonts w:ascii="Cambria Math" w:hAnsi="Cambria Math"/>
+                </w:rPr>
+                <m:t xml:space="preserve"> </m:t>
+              </m:r>
+              <m:r>
+                <w:rPr>
+                  <w:rFonts w:ascii="Cambria Math" w:hAnsi="Cambria Math"/>
+                </w:rPr>
+                <m:t>4</m:t>
+              </m:r>
+            </m:e>
+          </m:d>
+          <m:d>
+            <m:dPr>
+              <m:ctrlPr>
+                <w:rPr>
+                  <w:rFonts w:ascii="Cambria Math" w:hAnsi="Cambria Math"/>
+                  <w:i/>
+                </w:rPr>
+              </m:ctrlPr>
+            </m:dPr>
+            <m:e>
+              <m:r>
+                <w:rPr>
+                  <w:rFonts w:ascii="Cambria Math" w:hAnsi="Cambria Math"/>
+                </w:rPr>
+                <m:t>-3,</m:t>
+              </m:r>
+              <m:r>
+                <w:rPr>
+                  <w:rFonts w:ascii="Cambria Math" w:hAnsi="Cambria Math"/>
+                </w:rPr>
+                <m:t xml:space="preserve"> </m:t>
+              </m:r>
+              <m:r>
+                <w:rPr>
+                  <w:rFonts w:ascii="Cambria Math" w:hAnsi="Cambria Math"/>
+                </w:rPr>
+                <m:t>-4</m:t>
+              </m:r>
+            </m:e>
+          </m:d>
+          <m:d>
+            <m:dPr>
+              <m:ctrlPr>
+                <w:rPr>
+                  <w:rFonts w:ascii="Cambria Math" w:hAnsi="Cambria Math"/>
+                  <w:i/>
+                </w:rPr>
+              </m:ctrlPr>
+            </m:dPr>
+            <m:e>
+              <m:r>
+                <w:rPr>
+                  <w:rFonts w:ascii="Cambria Math" w:hAnsi="Cambria Math"/>
+                </w:rPr>
+                <m:t>2,</m:t>
+              </m:r>
+              <m:r>
+                <w:rPr>
+                  <w:rFonts w:ascii="Cambria Math" w:hAnsi="Cambria Math"/>
+                </w:rPr>
+                <m:t xml:space="preserve"> </m:t>
+              </m:r>
+              <m:r>
+                <w:rPr>
+                  <w:rFonts w:ascii="Cambria Math" w:hAnsi="Cambria Math"/>
+                </w:rPr>
+                <m:t>-3</m:t>
+              </m:r>
+            </m:e>
+          </m:d>
+          <m:d>
+            <m:dPr>
+              <m:ctrlPr>
+                <w:rPr>
+                  <w:rFonts w:ascii="Cambria Math" w:hAnsi="Cambria Math"/>
+                  <w:i/>
+                </w:rPr>
+              </m:ctrlPr>
+            </m:dPr>
+            <m:e>
+              <m:r>
+                <w:rPr>
+                  <w:rFonts w:ascii="Cambria Math" w:hAnsi="Cambria Math"/>
+                </w:rPr>
+                <m:t>-2,</m:t>
+              </m:r>
+              <m:r>
+                <w:rPr>
+                  <w:rFonts w:ascii="Cambria Math" w:hAnsi="Cambria Math"/>
+                </w:rPr>
+                <m:t xml:space="preserve"> </m:t>
+              </m:r>
+              <m:r>
+                <w:rPr>
+                  <w:rFonts w:ascii="Cambria Math" w:hAnsi="Cambria Math"/>
+                </w:rPr>
+                <m:t>3</m:t>
+              </m:r>
+            </m:e>
+          </m:d>
+          <m:d>
+            <m:dPr>
+              <m:ctrlPr>
+                <w:rPr>
+                  <w:rFonts w:ascii="Cambria Math" w:hAnsi="Cambria Math"/>
+                  <w:i/>
+                </w:rPr>
+              </m:ctrlPr>
+            </m:dPr>
+            <m:e>
+              <m:r>
+                <w:rPr>
+                  <w:rFonts w:ascii="Cambria Math" w:hAnsi="Cambria Math"/>
+                </w:rPr>
+                <m:t>3,</m:t>
+              </m:r>
+              <m:f>
+                <m:fPr>
+                  <m:ctrlPr>
+                    <w:rPr>
+                      <w:rFonts w:ascii="Cambria Math" w:hAnsi="Cambria Math"/>
+                      <w:i/>
+                    </w:rPr>
+                  </m:ctrlPr>
+                </m:fPr>
+                <m:num>
+                  <m:r>
+                    <w:rPr>
+                      <w:rFonts w:ascii="Cambria Math" w:hAnsi="Cambria Math"/>
+                    </w:rPr>
+                    <m:t>5</m:t>
+                  </m:r>
+                </m:num>
+                <m:den>
+                  <m:r>
+                    <w:rPr>
+                      <w:rFonts w:ascii="Cambria Math" w:hAnsi="Cambria Math"/>
+                    </w:rPr>
+                    <m:t>2</m:t>
+                  </m:r>
+                </m:den>
+              </m:f>
+            </m:e>
+          </m:d>
+          <m:r>
+            <w:rPr>
+              <w:rFonts w:ascii="Cambria Math" w:hAnsi="Cambria Math"/>
+            </w:rPr>
+            <m:t>.</m:t>
+          </m:r>
+        </m:oMath>
+      </m:oMathPara>
+    </w:p>
+    <w:p>
+      <w:pPr>
+        <w:jc w:val="center"/>
+      </w:pPr>
+      <w:r>
+        <w:rPr>
+          <w:noProof/>
+        </w:rPr>
+        <w:drawing>
+          <wp:inline distT="0" distB="0" distL="0" distR="0" wp14:anchorId="759D1B50" wp14:editId="66D86BA5">
+            <wp:extent cx="4067175" cy="3657952"/>
+            <wp:effectExtent l="0" t="0" r="0" b="0"/>
+            <wp:docPr id="10" name="Picture 10" descr="See the source image"/>
+            <wp:cNvGraphicFramePr>
+              <a:graphicFrameLocks xmlns:a="http://schemas.openxmlformats.org/drawingml/2006/main" noChangeAspect="1"/>
+            </wp:cNvGraphicFramePr>
+            <a:graphic xmlns:a="http://schemas.openxmlformats.org/drawingml/2006/main">
+              <a:graphicData uri="http://schemas.openxmlformats.org/drawingml/2006/picture">
+                <pic:pic xmlns:pic="http://schemas.openxmlformats.org/drawingml/2006/picture">
+                  <pic:nvPicPr>
+                    <pic:cNvPr id="0" name="Picture 5" descr="See the source image"/>
+                    <pic:cNvPicPr>
+                      <a:picLocks noChangeAspect="1" noChangeArrowheads="1"/>
+                    </pic:cNvPicPr>
+                  </pic:nvPicPr>
+                  <pic:blipFill>
+                    <a:blip r:embed="rId11">
+                      <a:extLst>
+                        <a:ext uri="{28A0092B-C50C-407E-A947-70E740481C1C}">
+                          <a14:useLocalDpi xmlns:a14="http://schemas.microsoft.com/office/drawing/2010/main" val="0"/>
+                        </a:ext>
+                      </a:extLst>
+                    </a:blip>
+                    <a:srcRect/>
+                    <a:stretch>
+                      <a:fillRect/>
+                    </a:stretch>
+                  </pic:blipFill>
+                  <pic:spPr bwMode="auto">
+                    <a:xfrm>
+                      <a:off x="0" y="0"/>
+                      <a:ext cx="4086257" cy="3675114"/>
+                    </a:xfrm>
+                    <a:prstGeom prst="rect">
+                      <a:avLst/>
+                    </a:prstGeom>
+                    <a:noFill/>
+                    <a:ln>
+                      <a:noFill/>
+                    </a:ln>
+                  </pic:spPr>
+                </pic:pic>
+              </a:graphicData>
+            </a:graphic>
+          </wp:inline>
+        </w:drawing>
+      </w:r>
+    </w:p>
+    <w:p>
+      <w:r>
+        <w:br w:type="page"/>
+      </w:r>
+    </w:p>
+    <w:p>
+      <w:pPr>
+        <w:pStyle w:val="Heading2"/>
+      </w:pPr>
+      <w:r>
+        <w:lastRenderedPageBreak/>
+        <w:t>You Try It</w:t>
+      </w:r>
+    </w:p>
+    <w:p>
+      <w:r>
+        <w:t>Plot each point in the rectangular coordinate system and identify the</w:t>
+      </w:r>
+      <w:r>
+        <w:t xml:space="preserve"> </w:t>
+      </w:r>
+      <w:r>
+        <w:t>quadrant</w:t>
+      </w:r>
+      <w:r>
+        <w:t xml:space="preserve"> </w:t>
+      </w:r>
+      <w:r>
+        <w:t>in which the point is located:</w:t>
+      </w:r>
+    </w:p>
+    <w:p>
+      <m:oMathPara>
+        <m:oMath>
+          <m:d>
+            <m:dPr>
+              <m:ctrlPr>
+                <w:rPr>
+                  <w:rFonts w:ascii="Cambria Math" w:hAnsi="Cambria Math"/>
+                  <w:i/>
+                </w:rPr>
+              </m:ctrlPr>
+            </m:dPr>
+            <m:e>
+              <m:r>
+                <w:rPr>
+                  <w:rFonts w:ascii="Cambria Math" w:hAnsi="Cambria Math"/>
+                </w:rPr>
+                <m:t>-</m:t>
+              </m:r>
+              <m:r>
+                <w:rPr>
+                  <w:rFonts w:ascii="Cambria Math" w:hAnsi="Cambria Math"/>
+                </w:rPr>
+                <m:t>2</m:t>
+              </m:r>
+              <m:r>
+                <w:rPr>
+                  <w:rFonts w:ascii="Cambria Math" w:hAnsi="Cambria Math"/>
+                </w:rPr>
+                <m:t>,</m:t>
+              </m:r>
+              <m:r>
+                <w:rPr>
+                  <w:rFonts w:ascii="Cambria Math" w:hAnsi="Cambria Math"/>
+                </w:rPr>
+                <m:t xml:space="preserve"> 1</m:t>
+              </m:r>
+            </m:e>
+          </m:d>
+          <m:d>
+            <m:dPr>
+              <m:ctrlPr>
+                <w:rPr>
+                  <w:rFonts w:ascii="Cambria Math" w:hAnsi="Cambria Math"/>
+                  <w:i/>
+                </w:rPr>
+              </m:ctrlPr>
+            </m:dPr>
+            <m:e>
+              <m:r>
+                <w:rPr>
+                  <w:rFonts w:ascii="Cambria Math" w:hAnsi="Cambria Math"/>
+                </w:rPr>
+                <m:t>-3,</m:t>
+              </m:r>
+              <m:r>
+                <w:rPr>
+                  <w:rFonts w:ascii="Cambria Math" w:hAnsi="Cambria Math"/>
+                </w:rPr>
+                <m:t xml:space="preserve"> </m:t>
+              </m:r>
+              <m:r>
+                <w:rPr>
+                  <w:rFonts w:ascii="Cambria Math" w:hAnsi="Cambria Math"/>
+                </w:rPr>
+                <m:t>-</m:t>
+              </m:r>
+              <m:r>
+                <w:rPr>
+                  <w:rFonts w:ascii="Cambria Math" w:hAnsi="Cambria Math"/>
+                </w:rPr>
+                <m:t>1</m:t>
+              </m:r>
+            </m:e>
+          </m:d>
+          <m:d>
+            <m:dPr>
+              <m:ctrlPr>
+                <w:rPr>
+                  <w:rFonts w:ascii="Cambria Math" w:hAnsi="Cambria Math"/>
+                  <w:i/>
+                </w:rPr>
+              </m:ctrlPr>
+            </m:dPr>
+            <m:e>
+              <m:r>
+                <w:rPr>
+                  <w:rFonts w:ascii="Cambria Math" w:hAnsi="Cambria Math"/>
+                </w:rPr>
+                <m:t>4</m:t>
+              </m:r>
+              <m:r>
+                <w:rPr>
+                  <w:rFonts w:ascii="Cambria Math" w:hAnsi="Cambria Math"/>
+                </w:rPr>
+                <m:t>,</m:t>
+              </m:r>
+              <m:r>
+                <w:rPr>
+                  <w:rFonts w:ascii="Cambria Math" w:hAnsi="Cambria Math"/>
+                </w:rPr>
+                <m:t xml:space="preserve"> </m:t>
+              </m:r>
+              <m:r>
+                <w:rPr>
+                  <w:rFonts w:ascii="Cambria Math" w:hAnsi="Cambria Math"/>
+                </w:rPr>
+                <m:t>-</m:t>
+              </m:r>
+              <m:r>
+                <w:rPr>
+                  <w:rFonts w:ascii="Cambria Math" w:hAnsi="Cambria Math"/>
+                </w:rPr>
+                <m:t>4</m:t>
+              </m:r>
+            </m:e>
+          </m:d>
+          <m:d>
+            <m:dPr>
+              <m:ctrlPr>
+                <w:rPr>
+                  <w:rFonts w:ascii="Cambria Math" w:hAnsi="Cambria Math"/>
+                  <w:i/>
+                </w:rPr>
+              </m:ctrlPr>
+            </m:dPr>
+            <m:e>
+              <m:r>
+                <w:rPr>
+                  <w:rFonts w:ascii="Cambria Math" w:hAnsi="Cambria Math"/>
+                </w:rPr>
+                <m:t>-</m:t>
+              </m:r>
+              <m:r>
+                <w:rPr>
+                  <w:rFonts w:ascii="Cambria Math" w:hAnsi="Cambria Math"/>
+                </w:rPr>
+                <m:t>4</m:t>
+              </m:r>
+              <m:r>
+                <w:rPr>
+                  <w:rFonts w:ascii="Cambria Math" w:hAnsi="Cambria Math"/>
+                </w:rPr>
+                <m:t>,</m:t>
+              </m:r>
+              <m:r>
+                <w:rPr>
+                  <w:rFonts w:ascii="Cambria Math" w:hAnsi="Cambria Math"/>
+                </w:rPr>
+                <m:t xml:space="preserve"> 4</m:t>
+              </m:r>
+            </m:e>
+          </m:d>
+          <m:d>
+            <m:dPr>
+              <m:ctrlPr>
+                <w:rPr>
+                  <w:rFonts w:ascii="Cambria Math" w:hAnsi="Cambria Math"/>
+                  <w:i/>
+                </w:rPr>
+              </m:ctrlPr>
+            </m:dPr>
+            <m:e>
+              <m:r>
+                <w:rPr>
+                  <w:rFonts w:ascii="Cambria Math" w:hAnsi="Cambria Math"/>
+                </w:rPr>
+                <m:t>-4</m:t>
+              </m:r>
+              <m:r>
+                <w:rPr>
+                  <w:rFonts w:ascii="Cambria Math" w:hAnsi="Cambria Math"/>
+                </w:rPr>
+                <m:t>,</m:t>
+              </m:r>
+              <m:f>
+                <m:fPr>
+                  <m:ctrlPr>
+                    <w:rPr>
+                      <w:rFonts w:ascii="Cambria Math" w:hAnsi="Cambria Math"/>
+                      <w:i/>
+                    </w:rPr>
+                  </m:ctrlPr>
+                </m:fPr>
+                <m:num>
+                  <m:r>
+                    <w:rPr>
+                      <w:rFonts w:ascii="Cambria Math" w:hAnsi="Cambria Math"/>
+                    </w:rPr>
+                    <m:t>3</m:t>
+                  </m:r>
+                </m:num>
+                <m:den>
+                  <m:r>
+                    <w:rPr>
+                      <w:rFonts w:ascii="Cambria Math" w:hAnsi="Cambria Math"/>
+                    </w:rPr>
+                    <m:t>2</m:t>
+                  </m:r>
+                </m:den>
+              </m:f>
+            </m:e>
+          </m:d>
+          <m:r>
+            <w:rPr>
+              <w:rFonts w:ascii="Cambria Math" w:hAnsi="Cambria Math"/>
+            </w:rPr>
+            <m:t>.</m:t>
+          </m:r>
+        </m:oMath>
+      </m:oMathPara>
+    </w:p>
+    <w:p>
+      <w:pPr>
+        <w:jc w:val="center"/>
+      </w:pPr>
+      <w:r>
+        <w:rPr>
+          <w:noProof/>
+        </w:rPr>
+        <w:drawing>
+          <wp:inline distT="0" distB="0" distL="0" distR="0" wp14:anchorId="74EBC34C" wp14:editId="13B0380B">
+            <wp:extent cx="4067175" cy="3657952"/>
+            <wp:effectExtent l="0" t="0" r="0" b="0"/>
+            <wp:docPr id="11" name="Picture 11" descr="See the source image"/>
+            <wp:cNvGraphicFramePr>
+              <a:graphicFrameLocks xmlns:a="http://schemas.openxmlformats.org/drawingml/2006/main" noChangeAspect="1"/>
+            </wp:cNvGraphicFramePr>
+            <a:graphic xmlns:a="http://schemas.openxmlformats.org/drawingml/2006/main">
+              <a:graphicData uri="http://schemas.openxmlformats.org/drawingml/2006/picture">
+                <pic:pic xmlns:pic="http://schemas.openxmlformats.org/drawingml/2006/picture">
+                  <pic:nvPicPr>
+                    <pic:cNvPr id="0" name="Picture 5" descr="See the source image"/>
+                    <pic:cNvPicPr>
+                      <a:picLocks noChangeAspect="1" noChangeArrowheads="1"/>
+                    </pic:cNvPicPr>
+                  </pic:nvPicPr>
+                  <pic:blipFill>
+                    <a:blip r:embed="rId11">
+                      <a:extLst>
+                        <a:ext uri="{28A0092B-C50C-407E-A947-70E740481C1C}">
+                          <a14:useLocalDpi xmlns:a14="http://schemas.microsoft.com/office/drawing/2010/main" val="0"/>
+                        </a:ext>
+                      </a:extLst>
+                    </a:blip>
+                    <a:srcRect/>
+                    <a:stretch>
+                      <a:fillRect/>
+                    </a:stretch>
+                  </pic:blipFill>
+                  <pic:spPr bwMode="auto">
+                    <a:xfrm>
+                      <a:off x="0" y="0"/>
+                      <a:ext cx="4086257" cy="3675114"/>
+                    </a:xfrm>
+                    <a:prstGeom prst="rect">
+                      <a:avLst/>
+                    </a:prstGeom>
+                    <a:noFill/>
+                    <a:ln>
+                      <a:noFill/>
+                    </a:ln>
+                  </pic:spPr>
+                </pic:pic>
+              </a:graphicData>
+            </a:graphic>
+          </wp:inline>
+        </w:drawing>
+      </w:r>
+    </w:p>
+    <w:p/>
     <w:sectPr>
       <w:type w:val="continuous"/>
       <w:pgSz w:w="12240" w:h="15840"/>
@@ -3582,6 +4529,119 @@
     </w:lvl>
   </w:abstractNum>
   <w:abstractNum w:abstractNumId="3" w15:restartNumberingAfterBreak="0">
+    <w:nsid w:val="1B605A45"/>
+    <w:multiLevelType w:val="hybridMultilevel"/>
+    <w:tmpl w:val="8E4A3288"/>
+    <w:lvl w:ilvl="0" w:tplc="04090001">
+      <w:start w:val="1"/>
+      <w:numFmt w:val="bullet"/>
+      <w:lvlText w:val=""/>
+      <w:lvlJc w:val="left"/>
+      <w:pPr>
+        <w:ind w:left="720" w:hanging="360"/>
+      </w:pPr>
+      <w:rPr>
+        <w:rFonts w:ascii="Symbol" w:hAnsi="Symbol" w:hint="default"/>
+      </w:rPr>
+    </w:lvl>
+    <w:lvl w:ilvl="1" w:tplc="04090003" w:tentative="1">
+      <w:start w:val="1"/>
+      <w:numFmt w:val="bullet"/>
+      <w:lvlText w:val="o"/>
+      <w:lvlJc w:val="left"/>
+      <w:pPr>
+        <w:ind w:left="1440" w:hanging="360"/>
+      </w:pPr>
+      <w:rPr>
+        <w:rFonts w:ascii="Courier New" w:hAnsi="Courier New" w:cs="Courier New" w:hint="default"/>
+      </w:rPr>
+    </w:lvl>
+    <w:lvl w:ilvl="2" w:tplc="04090005" w:tentative="1">
+      <w:start w:val="1"/>
+      <w:numFmt w:val="bullet"/>
+      <w:lvlText w:val=""/>
+      <w:lvlJc w:val="left"/>
+      <w:pPr>
+        <w:ind w:left="2160" w:hanging="360"/>
+      </w:pPr>
+      <w:rPr>
+        <w:rFonts w:ascii="Wingdings" w:hAnsi="Wingdings" w:hint="default"/>
+      </w:rPr>
+    </w:lvl>
+    <w:lvl w:ilvl="3" w:tplc="04090001" w:tentative="1">
+      <w:start w:val="1"/>
+      <w:numFmt w:val="bullet"/>
+      <w:lvlText w:val=""/>
+      <w:lvlJc w:val="left"/>
+      <w:pPr>
+        <w:ind w:left="2880" w:hanging="360"/>
+      </w:pPr>
+      <w:rPr>
+        <w:rFonts w:ascii="Symbol" w:hAnsi="Symbol" w:hint="default"/>
+      </w:rPr>
+    </w:lvl>
+    <w:lvl w:ilvl="4" w:tplc="04090003" w:tentative="1">
+      <w:start w:val="1"/>
+      <w:numFmt w:val="bullet"/>
+      <w:lvlText w:val="o"/>
+      <w:lvlJc w:val="left"/>
+      <w:pPr>
+        <w:ind w:left="3600" w:hanging="360"/>
+      </w:pPr>
+      <w:rPr>
+        <w:rFonts w:ascii="Courier New" w:hAnsi="Courier New" w:cs="Courier New" w:hint="default"/>
+      </w:rPr>
+    </w:lvl>
+    <w:lvl w:ilvl="5" w:tplc="04090005" w:tentative="1">
+      <w:start w:val="1"/>
+      <w:numFmt w:val="bullet"/>
+      <w:lvlText w:val=""/>
+      <w:lvlJc w:val="left"/>
+      <w:pPr>
+        <w:ind w:left="4320" w:hanging="360"/>
+      </w:pPr>
+      <w:rPr>
+        <w:rFonts w:ascii="Wingdings" w:hAnsi="Wingdings" w:hint="default"/>
+      </w:rPr>
+    </w:lvl>
+    <w:lvl w:ilvl="6" w:tplc="04090001" w:tentative="1">
+      <w:start w:val="1"/>
+      <w:numFmt w:val="bullet"/>
+      <w:lvlText w:val=""/>
+      <w:lvlJc w:val="left"/>
+      <w:pPr>
+        <w:ind w:left="5040" w:hanging="360"/>
+      </w:pPr>
+      <w:rPr>
+        <w:rFonts w:ascii="Symbol" w:hAnsi="Symbol" w:hint="default"/>
+      </w:rPr>
+    </w:lvl>
+    <w:lvl w:ilvl="7" w:tplc="04090003" w:tentative="1">
+      <w:start w:val="1"/>
+      <w:numFmt w:val="bullet"/>
+      <w:lvlText w:val="o"/>
+      <w:lvlJc w:val="left"/>
+      <w:pPr>
+        <w:ind w:left="5760" w:hanging="360"/>
+      </w:pPr>
+      <w:rPr>
+        <w:rFonts w:ascii="Courier New" w:hAnsi="Courier New" w:cs="Courier New" w:hint="default"/>
+      </w:rPr>
+    </w:lvl>
+    <w:lvl w:ilvl="8" w:tplc="04090005" w:tentative="1">
+      <w:start w:val="1"/>
+      <w:numFmt w:val="bullet"/>
+      <w:lvlText w:val=""/>
+      <w:lvlJc w:val="left"/>
+      <w:pPr>
+        <w:ind w:left="6480" w:hanging="360"/>
+      </w:pPr>
+      <w:rPr>
+        <w:rFonts w:ascii="Wingdings" w:hAnsi="Wingdings" w:hint="default"/>
+      </w:rPr>
+    </w:lvl>
+  </w:abstractNum>
+  <w:abstractNum w:abstractNumId="4" w15:restartNumberingAfterBreak="0">
     <w:nsid w:val="1D212454"/>
     <w:multiLevelType w:val="hybridMultilevel"/>
     <w:tmpl w:val="E216FA2A"/>
@@ -3667,7 +4727,7 @@
       </w:pPr>
     </w:lvl>
   </w:abstractNum>
-  <w:abstractNum w:abstractNumId="4" w15:restartNumberingAfterBreak="0">
+  <w:abstractNum w:abstractNumId="5" w15:restartNumberingAfterBreak="0">
     <w:nsid w:val="2A12316F"/>
     <w:multiLevelType w:val="hybridMultilevel"/>
     <w:tmpl w:val="11BC9786"/>
@@ -3780,7 +4840,7 @@
       </w:rPr>
     </w:lvl>
   </w:abstractNum>
-  <w:abstractNum w:abstractNumId="5" w15:restartNumberingAfterBreak="0">
+  <w:abstractNum w:abstractNumId="6" w15:restartNumberingAfterBreak="0">
     <w:nsid w:val="30061927"/>
     <w:multiLevelType w:val="hybridMultilevel"/>
     <w:tmpl w:val="247E3E40"/>
@@ -3893,7 +4953,7 @@
       </w:rPr>
     </w:lvl>
   </w:abstractNum>
-  <w:abstractNum w:abstractNumId="6" w15:restartNumberingAfterBreak="0">
+  <w:abstractNum w:abstractNumId="7" w15:restartNumberingAfterBreak="0">
     <w:nsid w:val="34C70461"/>
     <w:multiLevelType w:val="hybridMultilevel"/>
     <w:tmpl w:val="35068454"/>
@@ -3979,7 +5039,7 @@
       </w:pPr>
     </w:lvl>
   </w:abstractNum>
-  <w:abstractNum w:abstractNumId="7" w15:restartNumberingAfterBreak="0">
+  <w:abstractNum w:abstractNumId="8" w15:restartNumberingAfterBreak="0">
     <w:nsid w:val="357169FD"/>
     <w:multiLevelType w:val="hybridMultilevel"/>
     <w:tmpl w:val="97645C12"/>
@@ -4119,7 +5179,7 @@
       </w:rPr>
     </w:lvl>
   </w:abstractNum>
-  <w:abstractNum w:abstractNumId="8" w15:restartNumberingAfterBreak="0">
+  <w:abstractNum w:abstractNumId="9" w15:restartNumberingAfterBreak="0">
     <w:nsid w:val="3B0859D8"/>
     <w:multiLevelType w:val="hybridMultilevel"/>
     <w:tmpl w:val="E8D276B6"/>
@@ -4232,7 +5292,7 @@
       </w:rPr>
     </w:lvl>
   </w:abstractNum>
-  <w:abstractNum w:abstractNumId="9" w15:restartNumberingAfterBreak="0">
+  <w:abstractNum w:abstractNumId="10" w15:restartNumberingAfterBreak="0">
     <w:nsid w:val="3C413870"/>
     <w:multiLevelType w:val="hybridMultilevel"/>
     <w:tmpl w:val="E216FA2A"/>
@@ -4318,7 +5378,7 @@
       </w:pPr>
     </w:lvl>
   </w:abstractNum>
-  <w:abstractNum w:abstractNumId="10" w15:restartNumberingAfterBreak="0">
+  <w:abstractNum w:abstractNumId="11" w15:restartNumberingAfterBreak="0">
     <w:nsid w:val="3F013BBF"/>
     <w:multiLevelType w:val="hybridMultilevel"/>
     <w:tmpl w:val="9FF4FD7C"/>
@@ -4431,7 +5491,7 @@
       </w:rPr>
     </w:lvl>
   </w:abstractNum>
-  <w:abstractNum w:abstractNumId="11" w15:restartNumberingAfterBreak="0">
+  <w:abstractNum w:abstractNumId="12" w15:restartNumberingAfterBreak="0">
     <w:nsid w:val="4EF13D79"/>
     <w:multiLevelType w:val="hybridMultilevel"/>
     <w:tmpl w:val="0CA09AEC"/>
@@ -4544,7 +5604,7 @@
       </w:rPr>
     </w:lvl>
   </w:abstractNum>
-  <w:abstractNum w:abstractNumId="12" w15:restartNumberingAfterBreak="0">
+  <w:abstractNum w:abstractNumId="13" w15:restartNumberingAfterBreak="0">
     <w:nsid w:val="4FD44830"/>
     <w:multiLevelType w:val="hybridMultilevel"/>
     <w:tmpl w:val="9BA8E4BE"/>
@@ -4630,7 +5690,7 @@
       </w:pPr>
     </w:lvl>
   </w:abstractNum>
-  <w:abstractNum w:abstractNumId="13" w15:restartNumberingAfterBreak="0">
+  <w:abstractNum w:abstractNumId="14" w15:restartNumberingAfterBreak="0">
     <w:nsid w:val="4FF06617"/>
     <w:multiLevelType w:val="hybridMultilevel"/>
     <w:tmpl w:val="BACCCF0E"/>
@@ -4716,7 +5776,7 @@
       </w:pPr>
     </w:lvl>
   </w:abstractNum>
-  <w:abstractNum w:abstractNumId="14" w15:restartNumberingAfterBreak="0">
+  <w:abstractNum w:abstractNumId="15" w15:restartNumberingAfterBreak="0">
     <w:nsid w:val="52FA0749"/>
     <w:multiLevelType w:val="hybridMultilevel"/>
     <w:tmpl w:val="701C5CE2"/>
@@ -4856,7 +5916,7 @@
       </w:rPr>
     </w:lvl>
   </w:abstractNum>
-  <w:abstractNum w:abstractNumId="15" w15:restartNumberingAfterBreak="0">
+  <w:abstractNum w:abstractNumId="16" w15:restartNumberingAfterBreak="0">
     <w:nsid w:val="574C3B10"/>
     <w:multiLevelType w:val="hybridMultilevel"/>
     <w:tmpl w:val="2130A4F8"/>
@@ -4942,7 +6002,7 @@
       </w:pPr>
     </w:lvl>
   </w:abstractNum>
-  <w:abstractNum w:abstractNumId="16" w15:restartNumberingAfterBreak="0">
+  <w:abstractNum w:abstractNumId="17" w15:restartNumberingAfterBreak="0">
     <w:nsid w:val="63DE7776"/>
     <w:multiLevelType w:val="hybridMultilevel"/>
     <w:tmpl w:val="9BA8E4BE"/>
@@ -5028,7 +6088,7 @@
       </w:pPr>
     </w:lvl>
   </w:abstractNum>
-  <w:abstractNum w:abstractNumId="17" w15:restartNumberingAfterBreak="0">
+  <w:abstractNum w:abstractNumId="18" w15:restartNumberingAfterBreak="0">
     <w:nsid w:val="699A7771"/>
     <w:multiLevelType w:val="hybridMultilevel"/>
     <w:tmpl w:val="2130A4F8"/>
@@ -5114,7 +6174,7 @@
       </w:pPr>
     </w:lvl>
   </w:abstractNum>
-  <w:abstractNum w:abstractNumId="18" w15:restartNumberingAfterBreak="0">
+  <w:abstractNum w:abstractNumId="19" w15:restartNumberingAfterBreak="0">
     <w:nsid w:val="6DC9113D"/>
     <w:multiLevelType w:val="hybridMultilevel"/>
     <w:tmpl w:val="EAE6049A"/>
@@ -5227,7 +6287,7 @@
       </w:rPr>
     </w:lvl>
   </w:abstractNum>
-  <w:abstractNum w:abstractNumId="19" w15:restartNumberingAfterBreak="0">
+  <w:abstractNum w:abstractNumId="20" w15:restartNumberingAfterBreak="0">
     <w:nsid w:val="73EE403E"/>
     <w:multiLevelType w:val="hybridMultilevel"/>
     <w:tmpl w:val="B860D4B4"/>
@@ -5367,7 +6427,7 @@
       </w:rPr>
     </w:lvl>
   </w:abstractNum>
-  <w:abstractNum w:abstractNumId="20" w15:restartNumberingAfterBreak="0">
+  <w:abstractNum w:abstractNumId="21" w15:restartNumberingAfterBreak="0">
     <w:nsid w:val="7F73258D"/>
     <w:multiLevelType w:val="hybridMultilevel"/>
     <w:tmpl w:val="35068454"/>
@@ -5454,67 +6514,70 @@
     </w:lvl>
   </w:abstractNum>
   <w:num w:numId="1">
+    <w:abstractNumId w:val="8"/>
+  </w:num>
+  <w:num w:numId="2">
+    <w:abstractNumId w:val="19"/>
+  </w:num>
+  <w:num w:numId="3">
     <w:abstractNumId w:val="7"/>
   </w:num>
-  <w:num w:numId="2">
-    <w:abstractNumId w:val="18"/>
-  </w:num>
-  <w:num w:numId="3">
-    <w:abstractNumId w:val="6"/>
-  </w:num>
   <w:num w:numId="4">
-    <w:abstractNumId w:val="19"/>
+    <w:abstractNumId w:val="20"/>
   </w:num>
   <w:num w:numId="5">
-    <w:abstractNumId w:val="4"/>
+    <w:abstractNumId w:val="5"/>
   </w:num>
   <w:num w:numId="6">
     <w:abstractNumId w:val="2"/>
   </w:num>
   <w:num w:numId="7">
-    <w:abstractNumId w:val="13"/>
+    <w:abstractNumId w:val="14"/>
   </w:num>
   <w:num w:numId="8">
-    <w:abstractNumId w:val="16"/>
+    <w:abstractNumId w:val="17"/>
   </w:num>
   <w:num w:numId="9">
-    <w:abstractNumId w:val="11"/>
+    <w:abstractNumId w:val="12"/>
   </w:num>
   <w:num w:numId="10">
     <w:abstractNumId w:val="1"/>
   </w:num>
   <w:num w:numId="11">
-    <w:abstractNumId w:val="14"/>
+    <w:abstractNumId w:val="15"/>
   </w:num>
   <w:num w:numId="12">
-    <w:abstractNumId w:val="9"/>
+    <w:abstractNumId w:val="10"/>
   </w:num>
   <w:num w:numId="13">
-    <w:abstractNumId w:val="12"/>
+    <w:abstractNumId w:val="13"/>
   </w:num>
   <w:num w:numId="14">
-    <w:abstractNumId w:val="10"/>
+    <w:abstractNumId w:val="11"/>
   </w:num>
   <w:num w:numId="15">
     <w:abstractNumId w:val="0"/>
   </w:num>
   <w:num w:numId="16">
-    <w:abstractNumId w:val="3"/>
+    <w:abstractNumId w:val="4"/>
   </w:num>
   <w:num w:numId="17">
-    <w:abstractNumId w:val="5"/>
+    <w:abstractNumId w:val="6"/>
   </w:num>
   <w:num w:numId="18">
-    <w:abstractNumId w:val="20"/>
+    <w:abstractNumId w:val="21"/>
   </w:num>
   <w:num w:numId="19">
-    <w:abstractNumId w:val="8"/>
+    <w:abstractNumId w:val="9"/>
   </w:num>
   <w:num w:numId="20">
-    <w:abstractNumId w:val="15"/>
+    <w:abstractNumId w:val="16"/>
   </w:num>
   <w:num w:numId="21">
-    <w:abstractNumId w:val="17"/>
+    <w:abstractNumId w:val="18"/>
+  </w:num>
+  <w:num w:numId="22">
+    <w:abstractNumId w:val="3"/>
   </w:num>
 </w:numbering>
 </file>
@@ -5966,7 +7029,6 @@
   <w:style w:type="character" w:default="1" w:styleId="DefaultParagraphFont">
     <w:name w:val="Default Paragraph Font"/>
     <w:uiPriority w:val="1"/>
-    <w:semiHidden/>
     <w:unhideWhenUsed/>
   </w:style>
   <w:style w:type="table" w:default="1" w:styleId="TableNormal">

</xml_diff>

<commit_message>
Add footer to Foundations Template, Create Lesson 13
</commit_message>
<xml_diff>
--- a/Materials/MAT061-17-Lesson17.docx
+++ b/Materials/MAT061-17-Lesson17.docx
@@ -53,7 +53,12 @@
           <w:oMath/>
         </w:rPr>
         <w:sectPr>
-          <w:footerReference w:type="default" r:id="rId7"/>
+          <w:headerReference w:type="even" r:id="rId7"/>
+          <w:headerReference w:type="default" r:id="rId8"/>
+          <w:footerReference w:type="even" r:id="rId9"/>
+          <w:footerReference w:type="default" r:id="rId10"/>
+          <w:headerReference w:type="first" r:id="rId11"/>
+          <w:footerReference w:type="first" r:id="rId12"/>
           <w:pgSz w:w="12240" w:h="15840"/>
           <w:pgMar w:top="720" w:right="720" w:bottom="720" w:left="1440" w:header="288" w:footer="288" w:gutter="0"/>
           <w:cols w:space="720"/>
@@ -342,7 +347,7 @@
                     </pic:cNvPicPr>
                   </pic:nvPicPr>
                   <pic:blipFill>
-                    <a:blip r:embed="rId8">
+                    <a:blip r:embed="rId13">
                       <a:extLst>
                         <a:ext uri="{28A0092B-C50C-407E-A947-70E740481C1C}">
                           <a14:useLocalDpi xmlns:a14="http://schemas.microsoft.com/office/drawing/2010/main" val="0"/>
@@ -479,7 +484,7 @@
                     </pic:cNvPicPr>
                   </pic:nvPicPr>
                   <pic:blipFill>
-                    <a:blip r:embed="rId8">
+                    <a:blip r:embed="rId13">
                       <a:extLst>
                         <a:ext uri="{28A0092B-C50C-407E-A947-70E740481C1C}">
                           <a14:useLocalDpi xmlns:a14="http://schemas.microsoft.com/office/drawing/2010/main" val="0"/>
@@ -801,7 +806,7 @@
                     </pic:cNvPicPr>
                   </pic:nvPicPr>
                   <pic:blipFill>
-                    <a:blip r:embed="rId9">
+                    <a:blip r:embed="rId14">
                       <a:extLst>
                         <a:ext uri="{28A0092B-C50C-407E-A947-70E740481C1C}">
                           <a14:useLocalDpi xmlns:a14="http://schemas.microsoft.com/office/drawing/2010/main" val="0"/>
@@ -934,7 +939,7 @@
                     </pic:cNvPicPr>
                   </pic:nvPicPr>
                   <pic:blipFill>
-                    <a:blip r:embed="rId9">
+                    <a:blip r:embed="rId14">
                       <a:extLst>
                         <a:ext uri="{28A0092B-C50C-407E-A947-70E740481C1C}">
                           <a14:useLocalDpi xmlns:a14="http://schemas.microsoft.com/office/drawing/2010/main" val="0"/>
@@ -1452,7 +1457,7 @@
                     </pic:cNvPicPr>
                   </pic:nvPicPr>
                   <pic:blipFill>
-                    <a:blip r:embed="rId9">
+                    <a:blip r:embed="rId14">
                       <a:extLst>
                         <a:ext uri="{28A0092B-C50C-407E-A947-70E740481C1C}">
                           <a14:useLocalDpi xmlns:a14="http://schemas.microsoft.com/office/drawing/2010/main" val="0"/>
@@ -1573,7 +1578,7 @@
                     </pic:cNvPicPr>
                   </pic:nvPicPr>
                   <pic:blipFill>
-                    <a:blip r:embed="rId8">
+                    <a:blip r:embed="rId13">
                       <a:extLst>
                         <a:ext uri="{28A0092B-C50C-407E-A947-70E740481C1C}">
                           <a14:useLocalDpi xmlns:a14="http://schemas.microsoft.com/office/drawing/2010/main" val="0"/>
@@ -2579,7 +2584,7 @@
                     </pic:cNvPicPr>
                   </pic:nvPicPr>
                   <pic:blipFill>
-                    <a:blip r:embed="rId9">
+                    <a:blip r:embed="rId14">
                       <a:extLst>
                         <a:ext uri="{28A0092B-C50C-407E-A947-70E740481C1C}">
                           <a14:useLocalDpi xmlns:a14="http://schemas.microsoft.com/office/drawing/2010/main" val="0"/>
@@ -2716,7 +2721,7 @@
                     </pic:cNvPicPr>
                   </pic:nvPicPr>
                   <pic:blipFill>
-                    <a:blip r:embed="rId9">
+                    <a:blip r:embed="rId14">
                       <a:extLst>
                         <a:ext uri="{28A0092B-C50C-407E-A947-70E740481C1C}">
                           <a14:useLocalDpi xmlns:a14="http://schemas.microsoft.com/office/drawing/2010/main" val="0"/>
@@ -2819,7 +2824,7 @@
                     </pic:cNvPicPr>
                   </pic:nvPicPr>
                   <pic:blipFill>
-                    <a:blip r:embed="rId9">
+                    <a:blip r:embed="rId14">
                       <a:extLst>
                         <a:ext uri="{28A0092B-C50C-407E-A947-70E740481C1C}">
                           <a14:useLocalDpi xmlns:a14="http://schemas.microsoft.com/office/drawing/2010/main" val="0"/>
@@ -2981,7 +2986,7 @@
                     </pic:cNvPicPr>
                   </pic:nvPicPr>
                   <pic:blipFill>
-                    <a:blip r:embed="rId9">
+                    <a:blip r:embed="rId14">
                       <a:extLst>
                         <a:ext uri="{28A0092B-C50C-407E-A947-70E740481C1C}">
                           <a14:useLocalDpi xmlns:a14="http://schemas.microsoft.com/office/drawing/2010/main" val="0"/>
@@ -3096,7 +3101,7 @@
                     </pic:cNvPicPr>
                   </pic:nvPicPr>
                   <pic:blipFill>
-                    <a:blip r:embed="rId9">
+                    <a:blip r:embed="rId14">
                       <a:extLst>
                         <a:ext uri="{28A0092B-C50C-407E-A947-70E740481C1C}">
                           <a14:useLocalDpi xmlns:a14="http://schemas.microsoft.com/office/drawing/2010/main" val="0"/>
@@ -3472,7 +3477,7 @@
                     </pic:cNvPicPr>
                   </pic:nvPicPr>
                   <pic:blipFill>
-                    <a:blip r:embed="rId10">
+                    <a:blip r:embed="rId15">
                       <a:extLst>
                         <a:ext uri="{28A0092B-C50C-407E-A947-70E740481C1C}">
                           <a14:useLocalDpi xmlns:a14="http://schemas.microsoft.com/office/drawing/2010/main" val="0"/>
@@ -3560,19 +3565,7 @@
                 <w:rPr>
                   <w:rFonts w:ascii="Cambria Math" w:hAnsi="Cambria Math"/>
                 </w:rPr>
-                <m:t>-5,</m:t>
-              </m:r>
-              <m:r>
-                <w:rPr>
-                  <w:rFonts w:ascii="Cambria Math" w:hAnsi="Cambria Math"/>
-                </w:rPr>
-                <m:t xml:space="preserve"> </m:t>
-              </m:r>
-              <m:r>
-                <w:rPr>
-                  <w:rFonts w:ascii="Cambria Math" w:hAnsi="Cambria Math"/>
-                </w:rPr>
-                <m:t>4</m:t>
+                <m:t>-5, 4</m:t>
               </m:r>
             </m:e>
           </m:d>
@@ -3590,19 +3583,7 @@
                 <w:rPr>
                   <w:rFonts w:ascii="Cambria Math" w:hAnsi="Cambria Math"/>
                 </w:rPr>
-                <m:t>-3,</m:t>
-              </m:r>
-              <m:r>
-                <w:rPr>
-                  <w:rFonts w:ascii="Cambria Math" w:hAnsi="Cambria Math"/>
-                </w:rPr>
-                <m:t xml:space="preserve"> </m:t>
-              </m:r>
-              <m:r>
-                <w:rPr>
-                  <w:rFonts w:ascii="Cambria Math" w:hAnsi="Cambria Math"/>
-                </w:rPr>
-                <m:t>-4</m:t>
+                <m:t>-3, -4</m:t>
               </m:r>
             </m:e>
           </m:d>
@@ -3620,19 +3601,7 @@
                 <w:rPr>
                   <w:rFonts w:ascii="Cambria Math" w:hAnsi="Cambria Math"/>
                 </w:rPr>
-                <m:t>2,</m:t>
-              </m:r>
-              <m:r>
-                <w:rPr>
-                  <w:rFonts w:ascii="Cambria Math" w:hAnsi="Cambria Math"/>
-                </w:rPr>
-                <m:t xml:space="preserve"> </m:t>
-              </m:r>
-              <m:r>
-                <w:rPr>
-                  <w:rFonts w:ascii="Cambria Math" w:hAnsi="Cambria Math"/>
-                </w:rPr>
-                <m:t>-3</m:t>
+                <m:t>2, -3</m:t>
               </m:r>
             </m:e>
           </m:d>
@@ -3650,19 +3619,7 @@
                 <w:rPr>
                   <w:rFonts w:ascii="Cambria Math" w:hAnsi="Cambria Math"/>
                 </w:rPr>
-                <m:t>-2,</m:t>
-              </m:r>
-              <m:r>
-                <w:rPr>
-                  <w:rFonts w:ascii="Cambria Math" w:hAnsi="Cambria Math"/>
-                </w:rPr>
-                <m:t xml:space="preserve"> </m:t>
-              </m:r>
-              <m:r>
-                <w:rPr>
-                  <w:rFonts w:ascii="Cambria Math" w:hAnsi="Cambria Math"/>
-                </w:rPr>
-                <m:t>3</m:t>
+                <m:t>-2, 3</m:t>
               </m:r>
             </m:e>
           </m:d>
@@ -3745,7 +3702,7 @@
                     </pic:cNvPicPr>
                   </pic:nvPicPr>
                   <pic:blipFill>
-                    <a:blip r:embed="rId11">
+                    <a:blip r:embed="rId16">
                       <a:extLst>
                         <a:ext uri="{28A0092B-C50C-407E-A947-70E740481C1C}">
                           <a14:useLocalDpi xmlns:a14="http://schemas.microsoft.com/office/drawing/2010/main" val="0"/>
@@ -3825,25 +3782,7 @@
                 <w:rPr>
                   <w:rFonts w:ascii="Cambria Math" w:hAnsi="Cambria Math"/>
                 </w:rPr>
-                <m:t>-</m:t>
-              </m:r>
-              <m:r>
-                <w:rPr>
-                  <w:rFonts w:ascii="Cambria Math" w:hAnsi="Cambria Math"/>
-                </w:rPr>
-                <m:t>2</m:t>
-              </m:r>
-              <m:r>
-                <w:rPr>
-                  <w:rFonts w:ascii="Cambria Math" w:hAnsi="Cambria Math"/>
-                </w:rPr>
-                <m:t>,</m:t>
-              </m:r>
-              <m:r>
-                <w:rPr>
-                  <w:rFonts w:ascii="Cambria Math" w:hAnsi="Cambria Math"/>
-                </w:rPr>
-                <m:t xml:space="preserve"> 1</m:t>
+                <m:t>-2, 1</m:t>
               </m:r>
             </m:e>
           </m:d>
@@ -3861,25 +3800,7 @@
                 <w:rPr>
                   <w:rFonts w:ascii="Cambria Math" w:hAnsi="Cambria Math"/>
                 </w:rPr>
-                <m:t>-3,</m:t>
-              </m:r>
-              <m:r>
-                <w:rPr>
-                  <w:rFonts w:ascii="Cambria Math" w:hAnsi="Cambria Math"/>
-                </w:rPr>
-                <m:t xml:space="preserve"> </m:t>
-              </m:r>
-              <m:r>
-                <w:rPr>
-                  <w:rFonts w:ascii="Cambria Math" w:hAnsi="Cambria Math"/>
-                </w:rPr>
-                <m:t>-</m:t>
-              </m:r>
-              <m:r>
-                <w:rPr>
-                  <w:rFonts w:ascii="Cambria Math" w:hAnsi="Cambria Math"/>
-                </w:rPr>
-                <m:t>1</m:t>
+                <m:t>-3, -1</m:t>
               </m:r>
             </m:e>
           </m:d>
@@ -3897,31 +3818,7 @@
                 <w:rPr>
                   <w:rFonts w:ascii="Cambria Math" w:hAnsi="Cambria Math"/>
                 </w:rPr>
-                <m:t>4</m:t>
-              </m:r>
-              <m:r>
-                <w:rPr>
-                  <w:rFonts w:ascii="Cambria Math" w:hAnsi="Cambria Math"/>
-                </w:rPr>
-                <m:t>,</m:t>
-              </m:r>
-              <m:r>
-                <w:rPr>
-                  <w:rFonts w:ascii="Cambria Math" w:hAnsi="Cambria Math"/>
-                </w:rPr>
-                <m:t xml:space="preserve"> </m:t>
-              </m:r>
-              <m:r>
-                <w:rPr>
-                  <w:rFonts w:ascii="Cambria Math" w:hAnsi="Cambria Math"/>
-                </w:rPr>
-                <m:t>-</m:t>
-              </m:r>
-              <m:r>
-                <w:rPr>
-                  <w:rFonts w:ascii="Cambria Math" w:hAnsi="Cambria Math"/>
-                </w:rPr>
-                <m:t>4</m:t>
+                <m:t>4, -4</m:t>
               </m:r>
             </m:e>
           </m:d>
@@ -3939,25 +3836,7 @@
                 <w:rPr>
                   <w:rFonts w:ascii="Cambria Math" w:hAnsi="Cambria Math"/>
                 </w:rPr>
-                <m:t>-</m:t>
-              </m:r>
-              <m:r>
-                <w:rPr>
-                  <w:rFonts w:ascii="Cambria Math" w:hAnsi="Cambria Math"/>
-                </w:rPr>
-                <m:t>4</m:t>
-              </m:r>
-              <m:r>
-                <w:rPr>
-                  <w:rFonts w:ascii="Cambria Math" w:hAnsi="Cambria Math"/>
-                </w:rPr>
-                <m:t>,</m:t>
-              </m:r>
-              <m:r>
-                <w:rPr>
-                  <w:rFonts w:ascii="Cambria Math" w:hAnsi="Cambria Math"/>
-                </w:rPr>
-                <m:t xml:space="preserve"> 4</m:t>
+                <m:t>-4, 4</m:t>
               </m:r>
             </m:e>
           </m:d>
@@ -3975,13 +3854,7 @@
                 <w:rPr>
                   <w:rFonts w:ascii="Cambria Math" w:hAnsi="Cambria Math"/>
                 </w:rPr>
-                <m:t>-4</m:t>
-              </m:r>
-              <m:r>
-                <w:rPr>
-                  <w:rFonts w:ascii="Cambria Math" w:hAnsi="Cambria Math"/>
-                </w:rPr>
-                <m:t>,</m:t>
+                <m:t>-4,</m:t>
               </m:r>
               <m:f>
                 <m:fPr>
@@ -4046,7 +3919,7 @@
                     </pic:cNvPicPr>
                   </pic:nvPicPr>
                   <pic:blipFill>
-                    <a:blip r:embed="rId11">
+                    <a:blip r:embed="rId16">
                       <a:extLst>
                         <a:ext uri="{28A0092B-C50C-407E-A947-70E740481C1C}">
                           <a14:useLocalDpi xmlns:a14="http://schemas.microsoft.com/office/drawing/2010/main" val="0"/>
@@ -4120,15 +3993,29 @@
   <w:p>
     <w:pPr>
       <w:pStyle w:val="Footer"/>
-      <w:rPr>
-        <w:sz w:val="18"/>
-        <w:szCs w:val="18"/>
-      </w:rPr>
     </w:pPr>
+  </w:p>
+</w:ftr>
+</file>
+
+<file path=word/footer2.xml><?xml version="1.0" encoding="utf-8"?>
+<w:ftr xmlns:wpc="http://schemas.microsoft.com/office/word/2010/wordprocessingCanvas" xmlns:cx="http://schemas.microsoft.com/office/drawing/2014/chartex" xmlns:cx1="http://schemas.microsoft.com/office/drawing/2015/9/8/chartex" xmlns:cx2="http://schemas.microsoft.com/office/drawing/2015/10/21/chartex" xmlns:cx3="http://schemas.microsoft.com/office/drawing/2016/5/9/chartex" xmlns:cx4="http://schemas.microsoft.com/office/drawing/2016/5/10/chartex" xmlns:cx5="http://schemas.microsoft.com/office/drawing/2016/5/11/chartex" xmlns:cx6="http://schemas.microsoft.com/office/drawing/2016/5/12/chartex" xmlns:cx7="http://schemas.microsoft.com/office/drawing/2016/5/13/chartex" xmlns:cx8="http://schemas.microsoft.com/office/drawing/2016/5/14/chartex" xmlns:mc="http://schemas.openxmlformats.org/markup-compatibility/2006" xmlns:aink="http://schemas.microsoft.com/office/drawing/2016/ink" xmlns:am3d="http://schemas.microsoft.com/office/drawing/2017/model3d" xmlns:o="urn:schemas-microsoft-com:office:office" xmlns:r="http://schemas.openxmlformats.org/officeDocument/2006/relationships" xmlns:m="http://schemas.openxmlformats.org/officeDocument/2006/math" xmlns:v="urn:schemas-microsoft-com:vml" xmlns:wp14="http://schemas.microsoft.com/office/word/2010/wordprocessingDrawing" xmlns:wp="http://schemas.openxmlformats.org/drawingml/2006/wordprocessingDrawing" xmlns:w10="urn:schemas-microsoft-com:office:word" xmlns:w="http://schemas.openxmlformats.org/wordprocessingml/2006/main" xmlns:w14="http://schemas.microsoft.com/office/word/2010/wordml" xmlns:w15="http://schemas.microsoft.com/office/word/2012/wordml" xmlns:w16cex="http://schemas.microsoft.com/office/word/2018/wordml/cex" xmlns:w16cid="http://schemas.microsoft.com/office/word/2016/wordml/cid" xmlns:w16="http://schemas.microsoft.com/office/word/2018/wordml" xmlns:w16sdtdh="http://schemas.microsoft.com/office/word/2020/wordml/sdtdatahash" xmlns:w16se="http://schemas.microsoft.com/office/word/2015/wordml/symex" xmlns:wpg="http://schemas.microsoft.com/office/word/2010/wordprocessingGroup" xmlns:wpi="http://schemas.microsoft.com/office/word/2010/wordprocessingInk" xmlns:wne="http://schemas.microsoft.com/office/word/2006/wordml" xmlns:wps="http://schemas.microsoft.com/office/word/2010/wordprocessingShape" mc:Ignorable="w14 w15 w16se w16cid w16 w16cex w16sdtdh wp14">
+  <w:p>
+    <w:pPr>
+      <w:pStyle w:val="Footer"/>
+      <w:rPr>
+        <w:sz w:val="16"/>
+        <w:szCs w:val="16"/>
+      </w:rPr>
+    </w:pPr>
+    <w:bookmarkStart w:id="0" w:name="_Hlk98918332"/>
+    <w:bookmarkStart w:id="1" w:name="_Hlk98918333"/>
+    <w:bookmarkStart w:id="2" w:name="_Hlk98918361"/>
+    <w:bookmarkStart w:id="3" w:name="_Hlk98918362"/>
     <w:r>
       <w:rPr>
-        <w:sz w:val="18"/>
-        <w:szCs w:val="18"/>
+        <w:sz w:val="16"/>
+        <w:szCs w:val="16"/>
       </w:rPr>
       <w:t xml:space="preserve">Remixed from OpenStax </w:t>
     </w:r>
@@ -4136,15 +4023,15 @@
       <w:rPr>
         <w:i/>
         <w:iCs/>
-        <w:sz w:val="18"/>
-        <w:szCs w:val="18"/>
+        <w:sz w:val="16"/>
+        <w:szCs w:val="16"/>
       </w:rPr>
       <w:t>Elementary Algebra 2e.</w:t>
     </w:r>
     <w:r>
       <w:rPr>
-        <w:sz w:val="18"/>
-        <w:szCs w:val="18"/>
+        <w:sz w:val="16"/>
+        <w:szCs w:val="16"/>
       </w:rPr>
       <w:t xml:space="preserve"> Access for free at </w:t>
     </w:r>
@@ -4152,12 +4039,26 @@
       <w:r>
         <w:rPr>
           <w:rStyle w:val="Hyperlink"/>
-          <w:sz w:val="18"/>
-          <w:szCs w:val="18"/>
+          <w:sz w:val="16"/>
+          <w:szCs w:val="16"/>
         </w:rPr>
         <w:t>https://openstax.org/books/elementary-algebra-2e/pages/1-introduction</w:t>
       </w:r>
     </w:hyperlink>
+    <w:bookmarkEnd w:id="0"/>
+    <w:bookmarkEnd w:id="1"/>
+    <w:bookmarkEnd w:id="2"/>
+    <w:bookmarkEnd w:id="3"/>
+  </w:p>
+</w:ftr>
+</file>
+
+<file path=word/footer3.xml><?xml version="1.0" encoding="utf-8"?>
+<w:ftr xmlns:wpc="http://schemas.microsoft.com/office/word/2010/wordprocessingCanvas" xmlns:cx="http://schemas.microsoft.com/office/drawing/2014/chartex" xmlns:cx1="http://schemas.microsoft.com/office/drawing/2015/9/8/chartex" xmlns:cx2="http://schemas.microsoft.com/office/drawing/2015/10/21/chartex" xmlns:cx3="http://schemas.microsoft.com/office/drawing/2016/5/9/chartex" xmlns:cx4="http://schemas.microsoft.com/office/drawing/2016/5/10/chartex" xmlns:cx5="http://schemas.microsoft.com/office/drawing/2016/5/11/chartex" xmlns:cx6="http://schemas.microsoft.com/office/drawing/2016/5/12/chartex" xmlns:cx7="http://schemas.microsoft.com/office/drawing/2016/5/13/chartex" xmlns:cx8="http://schemas.microsoft.com/office/drawing/2016/5/14/chartex" xmlns:mc="http://schemas.openxmlformats.org/markup-compatibility/2006" xmlns:aink="http://schemas.microsoft.com/office/drawing/2016/ink" xmlns:am3d="http://schemas.microsoft.com/office/drawing/2017/model3d" xmlns:o="urn:schemas-microsoft-com:office:office" xmlns:r="http://schemas.openxmlformats.org/officeDocument/2006/relationships" xmlns:m="http://schemas.openxmlformats.org/officeDocument/2006/math" xmlns:v="urn:schemas-microsoft-com:vml" xmlns:wp14="http://schemas.microsoft.com/office/word/2010/wordprocessingDrawing" xmlns:wp="http://schemas.openxmlformats.org/drawingml/2006/wordprocessingDrawing" xmlns:w10="urn:schemas-microsoft-com:office:word" xmlns:w="http://schemas.openxmlformats.org/wordprocessingml/2006/main" xmlns:w14="http://schemas.microsoft.com/office/word/2010/wordml" xmlns:w15="http://schemas.microsoft.com/office/word/2012/wordml" xmlns:w16cex="http://schemas.microsoft.com/office/word/2018/wordml/cex" xmlns:w16cid="http://schemas.microsoft.com/office/word/2016/wordml/cid" xmlns:w16="http://schemas.microsoft.com/office/word/2018/wordml" xmlns:w16sdtdh="http://schemas.microsoft.com/office/word/2020/wordml/sdtdatahash" xmlns:w16se="http://schemas.microsoft.com/office/word/2015/wordml/symex" xmlns:wpg="http://schemas.microsoft.com/office/word/2010/wordprocessingGroup" xmlns:wpi="http://schemas.microsoft.com/office/word/2010/wordprocessingInk" xmlns:wne="http://schemas.microsoft.com/office/word/2006/wordml" xmlns:wps="http://schemas.microsoft.com/office/word/2010/wordprocessingShape" mc:Ignorable="w14 w15 w16se w16cid w16 w16cex w16sdtdh wp14">
+  <w:p>
+    <w:pPr>
+      <w:pStyle w:val="Footer"/>
+    </w:pPr>
   </w:p>
 </w:ftr>
 </file>
@@ -4185,6 +4086,36 @@
     </w:p>
   </w:footnote>
 </w:footnotes>
+</file>
+
+<file path=word/header1.xml><?xml version="1.0" encoding="utf-8"?>
+<w:hdr xmlns:wpc="http://schemas.microsoft.com/office/word/2010/wordprocessingCanvas" xmlns:cx="http://schemas.microsoft.com/office/drawing/2014/chartex" xmlns:cx1="http://schemas.microsoft.com/office/drawing/2015/9/8/chartex" xmlns:cx2="http://schemas.microsoft.com/office/drawing/2015/10/21/chartex" xmlns:cx3="http://schemas.microsoft.com/office/drawing/2016/5/9/chartex" xmlns:cx4="http://schemas.microsoft.com/office/drawing/2016/5/10/chartex" xmlns:cx5="http://schemas.microsoft.com/office/drawing/2016/5/11/chartex" xmlns:cx6="http://schemas.microsoft.com/office/drawing/2016/5/12/chartex" xmlns:cx7="http://schemas.microsoft.com/office/drawing/2016/5/13/chartex" xmlns:cx8="http://schemas.microsoft.com/office/drawing/2016/5/14/chartex" xmlns:mc="http://schemas.openxmlformats.org/markup-compatibility/2006" xmlns:aink="http://schemas.microsoft.com/office/drawing/2016/ink" xmlns:am3d="http://schemas.microsoft.com/office/drawing/2017/model3d" xmlns:o="urn:schemas-microsoft-com:office:office" xmlns:r="http://schemas.openxmlformats.org/officeDocument/2006/relationships" xmlns:m="http://schemas.openxmlformats.org/officeDocument/2006/math" xmlns:v="urn:schemas-microsoft-com:vml" xmlns:wp14="http://schemas.microsoft.com/office/word/2010/wordprocessingDrawing" xmlns:wp="http://schemas.openxmlformats.org/drawingml/2006/wordprocessingDrawing" xmlns:w10="urn:schemas-microsoft-com:office:word" xmlns:w="http://schemas.openxmlformats.org/wordprocessingml/2006/main" xmlns:w14="http://schemas.microsoft.com/office/word/2010/wordml" xmlns:w15="http://schemas.microsoft.com/office/word/2012/wordml" xmlns:w16cex="http://schemas.microsoft.com/office/word/2018/wordml/cex" xmlns:w16cid="http://schemas.microsoft.com/office/word/2016/wordml/cid" xmlns:w16="http://schemas.microsoft.com/office/word/2018/wordml" xmlns:w16sdtdh="http://schemas.microsoft.com/office/word/2020/wordml/sdtdatahash" xmlns:w16se="http://schemas.microsoft.com/office/word/2015/wordml/symex" xmlns:wpg="http://schemas.microsoft.com/office/word/2010/wordprocessingGroup" xmlns:wpi="http://schemas.microsoft.com/office/word/2010/wordprocessingInk" xmlns:wne="http://schemas.microsoft.com/office/word/2006/wordml" xmlns:wps="http://schemas.microsoft.com/office/word/2010/wordprocessingShape" mc:Ignorable="w14 w15 w16se w16cid w16 w16cex w16sdtdh wp14">
+  <w:p>
+    <w:pPr>
+      <w:pStyle w:val="Header"/>
+    </w:pPr>
+  </w:p>
+</w:hdr>
+</file>
+
+<file path=word/header2.xml><?xml version="1.0" encoding="utf-8"?>
+<w:hdr xmlns:wpc="http://schemas.microsoft.com/office/word/2010/wordprocessingCanvas" xmlns:cx="http://schemas.microsoft.com/office/drawing/2014/chartex" xmlns:cx1="http://schemas.microsoft.com/office/drawing/2015/9/8/chartex" xmlns:cx2="http://schemas.microsoft.com/office/drawing/2015/10/21/chartex" xmlns:cx3="http://schemas.microsoft.com/office/drawing/2016/5/9/chartex" xmlns:cx4="http://schemas.microsoft.com/office/drawing/2016/5/10/chartex" xmlns:cx5="http://schemas.microsoft.com/office/drawing/2016/5/11/chartex" xmlns:cx6="http://schemas.microsoft.com/office/drawing/2016/5/12/chartex" xmlns:cx7="http://schemas.microsoft.com/office/drawing/2016/5/13/chartex" xmlns:cx8="http://schemas.microsoft.com/office/drawing/2016/5/14/chartex" xmlns:mc="http://schemas.openxmlformats.org/markup-compatibility/2006" xmlns:aink="http://schemas.microsoft.com/office/drawing/2016/ink" xmlns:am3d="http://schemas.microsoft.com/office/drawing/2017/model3d" xmlns:o="urn:schemas-microsoft-com:office:office" xmlns:r="http://schemas.openxmlformats.org/officeDocument/2006/relationships" xmlns:m="http://schemas.openxmlformats.org/officeDocument/2006/math" xmlns:v="urn:schemas-microsoft-com:vml" xmlns:wp14="http://schemas.microsoft.com/office/word/2010/wordprocessingDrawing" xmlns:wp="http://schemas.openxmlformats.org/drawingml/2006/wordprocessingDrawing" xmlns:w10="urn:schemas-microsoft-com:office:word" xmlns:w="http://schemas.openxmlformats.org/wordprocessingml/2006/main" xmlns:w14="http://schemas.microsoft.com/office/word/2010/wordml" xmlns:w15="http://schemas.microsoft.com/office/word/2012/wordml" xmlns:w16cex="http://schemas.microsoft.com/office/word/2018/wordml/cex" xmlns:w16cid="http://schemas.microsoft.com/office/word/2016/wordml/cid" xmlns:w16="http://schemas.microsoft.com/office/word/2018/wordml" xmlns:w16sdtdh="http://schemas.microsoft.com/office/word/2020/wordml/sdtdatahash" xmlns:w16se="http://schemas.microsoft.com/office/word/2015/wordml/symex" xmlns:wpg="http://schemas.microsoft.com/office/word/2010/wordprocessingGroup" xmlns:wpi="http://schemas.microsoft.com/office/word/2010/wordprocessingInk" xmlns:wne="http://schemas.microsoft.com/office/word/2006/wordml" xmlns:wps="http://schemas.microsoft.com/office/word/2010/wordprocessingShape" mc:Ignorable="w14 w15 w16se w16cid w16 w16cex w16sdtdh wp14">
+  <w:p>
+    <w:pPr>
+      <w:pStyle w:val="Header"/>
+    </w:pPr>
+  </w:p>
+</w:hdr>
+</file>
+
+<file path=word/header3.xml><?xml version="1.0" encoding="utf-8"?>
+<w:hdr xmlns:wpc="http://schemas.microsoft.com/office/word/2010/wordprocessingCanvas" xmlns:cx="http://schemas.microsoft.com/office/drawing/2014/chartex" xmlns:cx1="http://schemas.microsoft.com/office/drawing/2015/9/8/chartex" xmlns:cx2="http://schemas.microsoft.com/office/drawing/2015/10/21/chartex" xmlns:cx3="http://schemas.microsoft.com/office/drawing/2016/5/9/chartex" xmlns:cx4="http://schemas.microsoft.com/office/drawing/2016/5/10/chartex" xmlns:cx5="http://schemas.microsoft.com/office/drawing/2016/5/11/chartex" xmlns:cx6="http://schemas.microsoft.com/office/drawing/2016/5/12/chartex" xmlns:cx7="http://schemas.microsoft.com/office/drawing/2016/5/13/chartex" xmlns:cx8="http://schemas.microsoft.com/office/drawing/2016/5/14/chartex" xmlns:mc="http://schemas.openxmlformats.org/markup-compatibility/2006" xmlns:aink="http://schemas.microsoft.com/office/drawing/2016/ink" xmlns:am3d="http://schemas.microsoft.com/office/drawing/2017/model3d" xmlns:o="urn:schemas-microsoft-com:office:office" xmlns:r="http://schemas.openxmlformats.org/officeDocument/2006/relationships" xmlns:m="http://schemas.openxmlformats.org/officeDocument/2006/math" xmlns:v="urn:schemas-microsoft-com:vml" xmlns:wp14="http://schemas.microsoft.com/office/word/2010/wordprocessingDrawing" xmlns:wp="http://schemas.openxmlformats.org/drawingml/2006/wordprocessingDrawing" xmlns:w10="urn:schemas-microsoft-com:office:word" xmlns:w="http://schemas.openxmlformats.org/wordprocessingml/2006/main" xmlns:w14="http://schemas.microsoft.com/office/word/2010/wordml" xmlns:w15="http://schemas.microsoft.com/office/word/2012/wordml" xmlns:w16cex="http://schemas.microsoft.com/office/word/2018/wordml/cex" xmlns:w16cid="http://schemas.microsoft.com/office/word/2016/wordml/cid" xmlns:w16="http://schemas.microsoft.com/office/word/2018/wordml" xmlns:w16sdtdh="http://schemas.microsoft.com/office/word/2020/wordml/sdtdatahash" xmlns:w16se="http://schemas.microsoft.com/office/word/2015/wordml/symex" xmlns:wpg="http://schemas.microsoft.com/office/word/2010/wordprocessingGroup" xmlns:wpi="http://schemas.microsoft.com/office/word/2010/wordprocessingInk" xmlns:wne="http://schemas.microsoft.com/office/word/2006/wordml" xmlns:wps="http://schemas.microsoft.com/office/word/2010/wordprocessingShape" mc:Ignorable="w14 w15 w16se w16cid w16 w16cex w16sdtdh wp14">
+  <w:p>
+    <w:pPr>
+      <w:pStyle w:val="Header"/>
+    </w:pPr>
+  </w:p>
+</w:hdr>
 </file>
 
 <file path=word/numbering.xml><?xml version="1.0" encoding="utf-8"?>
@@ -7029,6 +6960,7 @@
   <w:style w:type="character" w:default="1" w:styleId="DefaultParagraphFont">
     <w:name w:val="Default Paragraph Font"/>
     <w:uiPriority w:val="1"/>
+    <w:semiHidden/>
     <w:unhideWhenUsed/>
   </w:style>
   <w:style w:type="table" w:default="1" w:styleId="TableNormal">

</xml_diff>